<commit_message>
Update lead panel assessment and sociodemographic information sections
</commit_message>
<xml_diff>
--- a/sections/lead_overall.docx
+++ b/sections/lead_overall.docx
@@ -12162,14 +12162,14 @@
         <w:tblLook w:firstRow="1" w:lastRow="0" w:firstColumn="0" w:lastColumn="0" w:noHBand="0" w:noVBand="1"/>
       </w:tblPr>
       <w:tblGrid>
-        <w:gridCol w:w="288"/>
-        <w:gridCol w:w="288"/>
-        <w:gridCol w:w="288"/>
-        <w:gridCol w:w="288"/>
-        <w:gridCol w:w="288"/>
-        <w:gridCol w:w="288"/>
-        <w:gridCol w:w="288"/>
-        <w:gridCol w:w="288"/>
+        <w:gridCol w:w="1267"/>
+        <w:gridCol w:w="1267"/>
+        <w:gridCol w:w="1267"/>
+        <w:gridCol w:w="1267"/>
+        <w:gridCol w:w="1267"/>
+        <w:gridCol w:w="1267"/>
+        <w:gridCol w:w="1267"/>
+        <w:gridCol w:w="1267"/>
       </w:tblGrid>
       <w:tr>
         <w:trPr>

</xml_diff>

<commit_message>
Update detect master tables to include merged dataset with unique IDs
</commit_message>
<xml_diff>
--- a/sections/lead_overall.docx
+++ b/sections/lead_overall.docx
@@ -805,7 +805,7 @@
                 <w:szCs w:val="22"/>
                 <w:color w:val="000000"/>
               </w:rPr>
-              <w:t xml:space="preserve">Statistic (95% CI) Initial Assessment</w:t>
+              <w:t xml:space="preserve">Percentage (95% CI) Initial Assessment</w:t>
             </w:r>
           </w:p>
         </w:tc>
@@ -893,7 +893,7 @@
                 <w:szCs w:val="22"/>
                 <w:color w:val="000000"/>
               </w:rPr>
-              <w:t xml:space="preserve">Statistic (95% CI) Secondary Assessment</w:t>
+              <w:t xml:space="preserve">Percentage (95% CI) Secondary Assessment</w:t>
             </w:r>
           </w:p>
         </w:tc>
@@ -981,7 +981,7 @@
                 <w:szCs w:val="22"/>
                 <w:color w:val="000000"/>
               </w:rPr>
-              <w:t xml:space="preserve">Statistic (95% CI) Post-DETECT Assessment</w:t>
+              <w:t xml:space="preserve">Percentage (95% CI) Post-DETECT Assessment</w:t>
             </w:r>
           </w:p>
         </w:tc>
@@ -6935,7 +6935,7 @@
                 <w:szCs w:val="22"/>
                 <w:color w:val="000000"/>
               </w:rPr>
-              <w:t xml:space="preserve">Statistic (95% CI) Initial Assessment</w:t>
+              <w:t xml:space="preserve">Percentage (95% CI) Initial Assessment</w:t>
             </w:r>
           </w:p>
         </w:tc>
@@ -7023,7 +7023,7 @@
                 <w:szCs w:val="22"/>
                 <w:color w:val="000000"/>
               </w:rPr>
-              <w:t xml:space="preserve">Statistic (95% CI) Secondary Assessment</w:t>
+              <w:t xml:space="preserve">Percentage (95% CI) Secondary Assessment</w:t>
             </w:r>
           </w:p>
         </w:tc>
@@ -7111,7 +7111,7 @@
                 <w:szCs w:val="22"/>
                 <w:color w:val="000000"/>
               </w:rPr>
-              <w:t xml:space="preserve">Statistic (95% CI) Post-DETECT Assessment</w:t>
+              <w:t xml:space="preserve">Percentage (95% CI) Post-DETECT Assessment</w:t>
             </w:r>
           </w:p>
         </w:tc>

</xml_diff>

<commit_message>
Update files to include here package and remove merged data frame code
</commit_message>
<xml_diff>
--- a/sections/lead_overall.docx
+++ b/sections/lead_overall.docx
@@ -64,65 +64,20 @@
         <w:tblLook w:firstRow="1" w:lastRow="0" w:firstColumn="0" w:lastColumn="0" w:noHBand="0" w:noVBand="1"/>
       </w:tblPr>
       <w:tblGrid>
-        <w:gridCol w:w="1915"/>
+        <w:gridCol w:w="1440"/>
         <w:gridCol w:w="2160"/>
         <w:gridCol w:w="2160"/>
-        <w:gridCol w:w="900"/>
+        <w:gridCol w:w="1080"/>
       </w:tblGrid>
       <w:tr>
         <w:trPr>
-          <w:trHeight w:val="614" w:hRule="auto"/>
+          <w:trHeight w:val="360" w:hRule="auto"/>
           <w:tblHeader/>
         </w:trPr>
         header1
         <w:tc>
           <w:tcPr>
-            <w:vMerge w:val="restart"/>
-            <w:tcBorders>
-              <w:bottom w:val="none" w:sz="0" w:space="0" w:color="000000"/>
-              <w:top w:val="none" w:sz="0" w:space="0" w:color="000000"/>
-              <w:left w:val="none" w:sz="0" w:space="0" w:color="000000"/>
-              <w:right w:val="none" w:sz="0" w:space="0" w:color="000000"/>
-            </w:tcBorders>
-            <w:shd w:val="clear" w:color="auto" w:fill="FFFFFF"/>
-            <w:tcMar>
-              <w:top w:w="0" w:type="dxa"/>
-              <w:bottom w:w="0" w:type="dxa"/>
-              <w:left w:w="0" w:type="dxa"/>
-              <w:right w:w="0" w:type="dxa"/>
-            </w:tcMar>
-            <w:vAlign w:val="bottom"/>
-          </w:tcPr>
-          <w:p>
-            <w:pPr>
-              <w:pStyle w:val="Normal"/>
-              <w:jc w:val="left"/>
-              <w:pBdr>
-                <w:bottom w:val="none" w:sz="0" w:space="0" w:color="000000"/>
-                <w:top w:val="none" w:sz="0" w:space="0" w:color="000000"/>
-                <w:left w:val="none" w:sz="0" w:space="0" w:color="000000"/>
-                <w:right w:val="none" w:sz="0" w:space="0" w:color="000000"/>
-              </w:pBdr>
-              <w:spacing w:after="100" w:before="100" w:line="240"/>
-              <w:ind w:left="100" w:right="100" w:firstLine="0" w:firstLineChars="0"/>
-            </w:pPr>
-            <w:r>
-              <w:rPr>
-                <w:rFonts w:ascii="Arial" w:hAnsi="Arial" w:eastAsia="Arial" w:cs="Arial"/>
-                <w:i w:val="false"/>
-                <w:b w:val="true"/>
-                <w:u w:val="none"/>
-                <w:sz w:val="22"/>
-                <w:szCs w:val="22"/>
-                <w:color w:val="000000"/>
-              </w:rPr>
-              <w:t xml:space="preserve">Detect Tool</w:t>
-            </w:r>
-          </w:p>
-        </w:tc>
-        <w:tc>
-          <w:tcPr>
-            <w:gridSpan w:val="3"/>
+            <w:gridSpan w:val="4"/>
             <w:tcBorders>
               <w:bottom w:val="none" w:sz="0" w:space="0" w:color="000000"/>
               <w:top w:val="none" w:sz="0" w:space="0" w:color="000000"/>
@@ -168,45 +123,12 @@
       </w:tr>
       <w:tr>
         <w:trPr>
-          <w:trHeight w:val="614" w:hRule="auto"/>
+          <w:trHeight w:val="360" w:hRule="auto"/>
           <w:tblHeader/>
         </w:trPr>
         header2
         <w:tc>
           <w:tcPr>
-            <w:vMerge/>
-            <w:tcBorders>
-              <w:bottom w:val="none" w:sz="0" w:space="0" w:color="000000"/>
-              <w:top w:val="none" w:sz="0" w:space="0" w:color="000000"/>
-              <w:left w:val="none" w:sz="0" w:space="0" w:color="000000"/>
-              <w:right w:val="none" w:sz="0" w:space="0" w:color="000000"/>
-            </w:tcBorders>
-            <w:shd w:val="clear" w:color="auto" w:fill="FFFFFF"/>
-            <w:tcMar>
-              <w:top w:w="0" w:type="dxa"/>
-              <w:bottom w:w="0" w:type="dxa"/>
-              <w:left w:w="0" w:type="dxa"/>
-              <w:right w:w="0" w:type="dxa"/>
-            </w:tcMar>
-            <w:vAlign w:val="bottom"/>
-          </w:tcPr>
-          <w:p>
-            <w:pPr>
-              <w:pStyle w:val="Normal"/>
-              <w:jc w:val="left"/>
-              <w:pBdr>
-                <w:bottom w:val="none" w:sz="0" w:space="0" w:color="000000"/>
-                <w:top w:val="none" w:sz="0" w:space="0" w:color="000000"/>
-                <w:left w:val="none" w:sz="0" w:space="0" w:color="000000"/>
-                <w:right w:val="none" w:sz="0" w:space="0" w:color="000000"/>
-              </w:pBdr>
-              <w:spacing w:after="100" w:before="100" w:line="240"/>
-              <w:ind w:left="100" w:right="100" w:firstLine="0" w:firstLineChars="0"/>
-            </w:pPr>
-          </w:p>
-        </w:tc>
-        <w:tc>
-          <w:tcPr>
             <w:tcBorders>
               <w:bottom w:val="none" w:sz="0" w:space="0" w:color="000000"/>
               <w:top w:val="none" w:sz="0" w:space="0" w:color="000000"/>
@@ -239,6 +161,50 @@
               <w:rPr>
                 <w:rFonts w:ascii="Arial" w:hAnsi="Arial" w:eastAsia="Arial" w:cs="Arial"/>
                 <w:i w:val="false"/>
+                <w:b w:val="true"/>
+                <w:u w:val="none"/>
+                <w:sz w:val="22"/>
+                <w:szCs w:val="22"/>
+                <w:color w:val="000000"/>
+              </w:rPr>
+              <w:t xml:space="preserve">Detect Tool</w:t>
+            </w:r>
+          </w:p>
+        </w:tc>
+        <w:tc>
+          <w:tcPr>
+            <w:tcBorders>
+              <w:bottom w:val="none" w:sz="0" w:space="0" w:color="000000"/>
+              <w:top w:val="none" w:sz="0" w:space="0" w:color="000000"/>
+              <w:left w:val="none" w:sz="0" w:space="0" w:color="000000"/>
+              <w:right w:val="none" w:sz="0" w:space="0" w:color="000000"/>
+            </w:tcBorders>
+            <w:shd w:val="clear" w:color="auto" w:fill="FFFFFF"/>
+            <w:tcMar>
+              <w:top w:w="0" w:type="dxa"/>
+              <w:bottom w:w="0" w:type="dxa"/>
+              <w:left w:w="0" w:type="dxa"/>
+              <w:right w:w="0" w:type="dxa"/>
+            </w:tcMar>
+            <w:vAlign w:val="center"/>
+          </w:tcPr>
+          <w:p>
+            <w:pPr>
+              <w:pStyle w:val="Normal"/>
+              <w:jc w:val="center"/>
+              <w:pBdr>
+                <w:bottom w:val="none" w:sz="0" w:space="0" w:color="000000"/>
+                <w:top w:val="none" w:sz="0" w:space="0" w:color="000000"/>
+                <w:left w:val="none" w:sz="0" w:space="0" w:color="000000"/>
+                <w:right w:val="none" w:sz="0" w:space="0" w:color="000000"/>
+              </w:pBdr>
+              <w:spacing w:after="100" w:before="100" w:line="240"/>
+              <w:ind w:left="100" w:right="100" w:firstLine="0" w:firstLineChars="0"/>
+            </w:pPr>
+            <w:r>
+              <w:rPr>
+                <w:rFonts w:ascii="Arial" w:hAnsi="Arial" w:eastAsia="Arial" w:cs="Arial"/>
+                <w:i w:val="false"/>
                 <w:b w:val="false"/>
                 <w:u w:val="none"/>
                 <w:sz w:val="22"/>
@@ -313,7 +279,7 @@
           <w:p>
             <w:pPr>
               <w:pStyle w:val="Normal"/>
-              <w:jc w:val="center"/>
+              <w:jc w:val="left"/>
               <w:pBdr>
                 <w:bottom w:val="none" w:sz="0" w:space="0" w:color="000000"/>
                 <w:top w:val="none" w:sz="0" w:space="0" w:color="000000"/>
@@ -421,7 +387,7 @@
               <w:rPr>
                 <w:rFonts w:ascii="Arial" w:hAnsi="Arial" w:eastAsia="Arial" w:cs="Arial"/>
                 <w:i w:val="false"/>
-                <w:b w:val="true"/>
+                <w:b w:val="false"/>
                 <w:u w:val="none"/>
                 <w:sz w:val="22"/>
                 <w:szCs w:val="22"/>
@@ -429,74 +395,50 @@
               </w:rPr>
               <w:t xml:space="preserve">6</w:t>
             </w:r>
-            <w:r>
-              <w:rPr>
-                <w:rFonts w:ascii="Arial" w:hAnsi="Arial" w:eastAsia="Arial" w:cs="Arial"/>
-                <w:i w:val="false"/>
-                <w:b w:val="true"/>
+          </w:p>
+        </w:tc>
+        <w:tc>
+          <w:tcPr>
+            <w:tcBorders>
+              <w:bottom w:val="none" w:sz="0" w:space="0" w:color="000000"/>
+              <w:top w:val="none" w:sz="0" w:space="0" w:color="000000"/>
+              <w:left w:val="none" w:sz="0" w:space="0" w:color="000000"/>
+              <w:right w:val="single" w:sz="8" w:space="0" w:color="000000"/>
+            </w:tcBorders>
+            <w:shd w:val="clear" w:color="auto" w:fill="9DCFBC"/>
+            <w:tcMar>
+              <w:top w:w="0" w:type="dxa"/>
+              <w:bottom w:w="0" w:type="dxa"/>
+              <w:left w:w="0" w:type="dxa"/>
+              <w:right w:w="0" w:type="dxa"/>
+            </w:tcMar>
+            <w:vAlign w:val="center"/>
+          </w:tcPr>
+          <w:p>
+            <w:pPr>
+              <w:pStyle w:val="Normal"/>
+              <w:jc w:val="center"/>
+              <w:pBdr>
+                <w:bottom w:val="none" w:sz="0" w:space="0" w:color="000000"/>
+                <w:top w:val="none" w:sz="0" w:space="0" w:color="000000"/>
+                <w:left w:val="none" w:sz="0" w:space="0" w:color="000000"/>
+                <w:right w:val="none" w:sz="0" w:space="0" w:color="000000"/>
+              </w:pBdr>
+              <w:spacing w:after="100" w:before="100" w:line="240"/>
+              <w:ind w:left="100" w:right="100" w:firstLine="0" w:firstLineChars="0"/>
+            </w:pPr>
+            <w:r>
+              <w:rPr>
+                <w:rFonts w:ascii="Arial" w:hAnsi="Arial" w:eastAsia="Arial" w:cs="Arial"/>
+                <w:i w:val="false"/>
+                <w:b w:val="false"/>
                 <w:u w:val="none"/>
                 <w:sz w:val="22"/>
                 <w:szCs w:val="22"/>
                 <w:color w:val="FFFFFF"/>
               </w:rPr>
-              <w:t xml:space="preserve"/>
-            </w:r>
-          </w:p>
-        </w:tc>
-        <w:tc>
-          <w:tcPr>
-            <w:tcBorders>
-              <w:bottom w:val="none" w:sz="0" w:space="0" w:color="000000"/>
-              <w:top w:val="none" w:sz="0" w:space="0" w:color="000000"/>
-              <w:left w:val="none" w:sz="0" w:space="0" w:color="000000"/>
-              <w:right w:val="single" w:sz="8" w:space="0" w:color="000000"/>
-            </w:tcBorders>
-            <w:shd w:val="clear" w:color="auto" w:fill="9DCFBC"/>
-            <w:tcMar>
-              <w:top w:w="0" w:type="dxa"/>
-              <w:bottom w:w="0" w:type="dxa"/>
-              <w:left w:w="0" w:type="dxa"/>
-              <w:right w:w="0" w:type="dxa"/>
-            </w:tcMar>
-            <w:vAlign w:val="center"/>
-          </w:tcPr>
-          <w:p>
-            <w:pPr>
-              <w:pStyle w:val="Normal"/>
-              <w:jc w:val="center"/>
-              <w:pBdr>
-                <w:bottom w:val="none" w:sz="0" w:space="0" w:color="000000"/>
-                <w:top w:val="none" w:sz="0" w:space="0" w:color="000000"/>
-                <w:left w:val="none" w:sz="0" w:space="0" w:color="000000"/>
-                <w:right w:val="none" w:sz="0" w:space="0" w:color="000000"/>
-              </w:pBdr>
-              <w:spacing w:after="100" w:before="100" w:line="240"/>
-              <w:ind w:left="100" w:right="100" w:firstLine="0" w:firstLineChars="0"/>
-            </w:pPr>
-            <w:r>
-              <w:rPr>
-                <w:rFonts w:ascii="Arial" w:hAnsi="Arial" w:eastAsia="Arial" w:cs="Arial"/>
-                <w:i w:val="false"/>
-                <w:b w:val="true"/>
-                <w:u w:val="none"/>
-                <w:sz w:val="22"/>
-                <w:szCs w:val="22"/>
-                <w:color w:val="FFFFFF"/>
-              </w:rPr>
               <w:t xml:space="preserve">19</w:t>
             </w:r>
-            <w:r>
-              <w:rPr>
-                <w:rFonts w:ascii="Arial" w:hAnsi="Arial" w:eastAsia="Arial" w:cs="Arial"/>
-                <w:i w:val="false"/>
-                <w:b w:val="true"/>
-                <w:u w:val="none"/>
-                <w:sz w:val="22"/>
-                <w:szCs w:val="22"/>
-                <w:color w:val="FFFFFF"/>
-              </w:rPr>
-              <w:t xml:space="preserve"/>
-            </w:r>
           </w:p>
         </w:tc>
         <w:tc>
@@ -519,7 +461,7 @@
           <w:p>
             <w:pPr>
               <w:pStyle w:val="Normal"/>
-              <w:jc w:val="center"/>
+              <w:jc w:val="left"/>
               <w:pBdr>
                 <w:bottom w:val="none" w:sz="0" w:space="0" w:color="000000"/>
                 <w:top w:val="none" w:sz="0" w:space="0" w:color="000000"/>
@@ -540,18 +482,6 @@
                 <w:color w:val="000000"/>
               </w:rPr>
               <w:t xml:space="preserve">25</w:t>
-            </w:r>
-            <w:r>
-              <w:rPr>
-                <w:rFonts w:ascii="Arial" w:hAnsi="Arial" w:eastAsia="Arial" w:cs="Arial"/>
-                <w:i w:val="false"/>
-                <w:b w:val="false"/>
-                <w:u w:val="none"/>
-                <w:sz w:val="22"/>
-                <w:szCs w:val="22"/>
-                <w:color w:val="000000"/>
-              </w:rPr>
-              <w:t xml:space="preserve"/>
             </w:r>
           </w:p>
         </w:tc>
@@ -639,7 +569,7 @@
               <w:rPr>
                 <w:rFonts w:ascii="Arial" w:hAnsi="Arial" w:eastAsia="Arial" w:cs="Arial"/>
                 <w:i w:val="false"/>
-                <w:b w:val="true"/>
+                <w:b w:val="false"/>
                 <w:u w:val="none"/>
                 <w:sz w:val="22"/>
                 <w:szCs w:val="22"/>
@@ -647,17 +577,49 @@
               </w:rPr>
               <w:t xml:space="preserve">30</w:t>
             </w:r>
-            <w:r>
-              <w:rPr>
-                <w:rFonts w:ascii="Arial" w:hAnsi="Arial" w:eastAsia="Arial" w:cs="Arial"/>
-                <w:i w:val="false"/>
-                <w:b w:val="true"/>
+          </w:p>
+        </w:tc>
+        <w:tc>
+          <w:tcPr>
+            <w:tcBorders>
+              <w:bottom w:val="single" w:sz="8" w:space="0" w:color="000000"/>
+              <w:top w:val="none" w:sz="0" w:space="0" w:color="000000"/>
+              <w:left w:val="none" w:sz="0" w:space="0" w:color="000000"/>
+              <w:right w:val="single" w:sz="8" w:space="0" w:color="000000"/>
+            </w:tcBorders>
+            <w:shd w:val="clear" w:color="auto" w:fill="8CC0AE"/>
+            <w:tcMar>
+              <w:top w:w="0" w:type="dxa"/>
+              <w:bottom w:w="0" w:type="dxa"/>
+              <w:left w:w="0" w:type="dxa"/>
+              <w:right w:w="0" w:type="dxa"/>
+            </w:tcMar>
+            <w:vAlign w:val="center"/>
+          </w:tcPr>
+          <w:p>
+            <w:pPr>
+              <w:pStyle w:val="Normal"/>
+              <w:jc w:val="center"/>
+              <w:pBdr>
+                <w:bottom w:val="none" w:sz="0" w:space="0" w:color="000000"/>
+                <w:top w:val="none" w:sz="0" w:space="0" w:color="000000"/>
+                <w:left w:val="none" w:sz="0" w:space="0" w:color="000000"/>
+                <w:right w:val="none" w:sz="0" w:space="0" w:color="000000"/>
+              </w:pBdr>
+              <w:spacing w:after="100" w:before="100" w:line="240"/>
+              <w:ind w:left="100" w:right="100" w:firstLine="0" w:firstLineChars="0"/>
+            </w:pPr>
+            <w:r>
+              <w:rPr>
+                <w:rFonts w:ascii="Arial" w:hAnsi="Arial" w:eastAsia="Arial" w:cs="Arial"/>
+                <w:i w:val="false"/>
+                <w:b w:val="false"/>
                 <w:u w:val="none"/>
                 <w:sz w:val="22"/>
                 <w:szCs w:val="22"/>
                 <w:color w:val="FFFFFF"/>
               </w:rPr>
-              <w:t xml:space="preserve"/>
+              <w:t xml:space="preserve">379</w:t>
             </w:r>
           </w:p>
         </w:tc>
@@ -666,62 +628,6 @@
             <w:tcBorders>
               <w:bottom w:val="single" w:sz="8" w:space="0" w:color="000000"/>
               <w:top w:val="none" w:sz="0" w:space="0" w:color="000000"/>
-              <w:left w:val="none" w:sz="0" w:space="0" w:color="000000"/>
-              <w:right w:val="single" w:sz="8" w:space="0" w:color="000000"/>
-            </w:tcBorders>
-            <w:shd w:val="clear" w:color="auto" w:fill="8CC0AE"/>
-            <w:tcMar>
-              <w:top w:w="0" w:type="dxa"/>
-              <w:bottom w:w="0" w:type="dxa"/>
-              <w:left w:w="0" w:type="dxa"/>
-              <w:right w:w="0" w:type="dxa"/>
-            </w:tcMar>
-            <w:vAlign w:val="center"/>
-          </w:tcPr>
-          <w:p>
-            <w:pPr>
-              <w:pStyle w:val="Normal"/>
-              <w:jc w:val="center"/>
-              <w:pBdr>
-                <w:bottom w:val="none" w:sz="0" w:space="0" w:color="000000"/>
-                <w:top w:val="none" w:sz="0" w:space="0" w:color="000000"/>
-                <w:left w:val="none" w:sz="0" w:space="0" w:color="000000"/>
-                <w:right w:val="none" w:sz="0" w:space="0" w:color="000000"/>
-              </w:pBdr>
-              <w:spacing w:after="100" w:before="100" w:line="240"/>
-              <w:ind w:left="100" w:right="100" w:firstLine="0" w:firstLineChars="0"/>
-            </w:pPr>
-            <w:r>
-              <w:rPr>
-                <w:rFonts w:ascii="Arial" w:hAnsi="Arial" w:eastAsia="Arial" w:cs="Arial"/>
-                <w:i w:val="false"/>
-                <w:b w:val="true"/>
-                <w:u w:val="none"/>
-                <w:sz w:val="22"/>
-                <w:szCs w:val="22"/>
-                <w:color w:val="FFFFFF"/>
-              </w:rPr>
-              <w:t xml:space="preserve">379</w:t>
-            </w:r>
-            <w:r>
-              <w:rPr>
-                <w:rFonts w:ascii="Arial" w:hAnsi="Arial" w:eastAsia="Arial" w:cs="Arial"/>
-                <w:i w:val="false"/>
-                <w:b w:val="true"/>
-                <w:u w:val="none"/>
-                <w:sz w:val="22"/>
-                <w:szCs w:val="22"/>
-                <w:color w:val="FFFFFF"/>
-              </w:rPr>
-              <w:t xml:space="preserve"/>
-            </w:r>
-          </w:p>
-        </w:tc>
-        <w:tc>
-          <w:tcPr>
-            <w:tcBorders>
-              <w:bottom w:val="single" w:sz="8" w:space="0" w:color="000000"/>
-              <w:top w:val="none" w:sz="0" w:space="0" w:color="000000"/>
               <w:left w:val="single" w:sz="8" w:space="0" w:color="000000"/>
               <w:right w:val="none" w:sz="0" w:space="0" w:color="000000"/>
             </w:tcBorders>
@@ -737,7 +643,7 @@
           <w:p>
             <w:pPr>
               <w:pStyle w:val="Normal"/>
-              <w:jc w:val="center"/>
+              <w:jc w:val="left"/>
               <w:pBdr>
                 <w:bottom w:val="none" w:sz="0" w:space="0" w:color="000000"/>
                 <w:top w:val="none" w:sz="0" w:space="0" w:color="000000"/>
@@ -758,25 +664,13 @@
                 <w:color w:val="000000"/>
               </w:rPr>
               <w:t xml:space="preserve">409</w:t>
-            </w:r>
-            <w:r>
-              <w:rPr>
-                <w:rFonts w:ascii="Arial" w:hAnsi="Arial" w:eastAsia="Arial" w:cs="Arial"/>
-                <w:i w:val="false"/>
-                <w:b w:val="false"/>
-                <w:u w:val="none"/>
-                <w:sz w:val="22"/>
-                <w:szCs w:val="22"/>
-                <w:color w:val="000000"/>
-              </w:rPr>
-              <w:t xml:space="preserve"/>
             </w:r>
           </w:p>
         </w:tc>
       </w:tr>
       <w:tr>
         <w:trPr>
-          <w:trHeight w:val="572" w:hRule="exact"/>
+          <w:trHeight w:val="360" w:hRule="exact"/>
         </w:trPr>
         body3
         <w:tc>
@@ -865,18 +759,6 @@
               </w:rPr>
               <w:t xml:space="preserve">36</w:t>
             </w:r>
-            <w:r>
-              <w:rPr>
-                <w:rFonts w:ascii="Arial" w:hAnsi="Arial" w:eastAsia="Arial" w:cs="Arial"/>
-                <w:i w:val="false"/>
-                <w:b w:val="false"/>
-                <w:u w:val="none"/>
-                <w:sz w:val="22"/>
-                <w:szCs w:val="22"/>
-                <w:color w:val="000000"/>
-              </w:rPr>
-              <w:t xml:space="preserve"/>
-            </w:r>
           </w:p>
         </w:tc>
         <w:tc>
@@ -920,18 +802,6 @@
                 <w:color w:val="000000"/>
               </w:rPr>
               <w:t xml:space="preserve">398</w:t>
-            </w:r>
-            <w:r>
-              <w:rPr>
-                <w:rFonts w:ascii="Arial" w:hAnsi="Arial" w:eastAsia="Arial" w:cs="Arial"/>
-                <w:i w:val="false"/>
-                <w:b w:val="false"/>
-                <w:u w:val="none"/>
-                <w:sz w:val="22"/>
-                <w:szCs w:val="22"/>
-                <w:color w:val="000000"/>
-              </w:rPr>
-              <w:t xml:space="preserve"/>
             </w:r>
           </w:p>
         </w:tc>
@@ -955,7 +825,7 @@
           <w:p>
             <w:pPr>
               <w:pStyle w:val="Normal"/>
-              <w:jc w:val="center"/>
+              <w:jc w:val="left"/>
               <w:pBdr>
                 <w:bottom w:val="none" w:sz="0" w:space="0" w:color="000000"/>
                 <w:top w:val="none" w:sz="0" w:space="0" w:color="000000"/>
@@ -976,18 +846,6 @@
                 <w:color w:val="000000"/>
               </w:rPr>
               <w:t xml:space="preserve">434</w:t>
-            </w:r>
-            <w:r>
-              <w:rPr>
-                <w:rFonts w:ascii="Arial" w:hAnsi="Arial" w:eastAsia="Arial" w:cs="Arial"/>
-                <w:i w:val="false"/>
-                <w:b w:val="false"/>
-                <w:u w:val="none"/>
-                <w:sz w:val="22"/>
-                <w:szCs w:val="22"/>
-                <w:color w:val="000000"/>
-              </w:rPr>
-              <w:t xml:space="preserve"/>
             </w:r>
           </w:p>
         </w:tc>

</xml_diff>